<commit_message>
(1) Add the command options "-d", so that given a directory containing small molecule cif files,     a table is created, which contains  all unique bond lengths and angles, the associated atom     types. All relevant molecules for the cif files are also generated in different individual     files. (2) Modifications associated with the commod option "-b", which generate molecules, bonds and     angles associated with a single small molecule cif file.     (a) The fomat for the output molecule file     (b) The format for the output bond and angle file (3) Examples for (1) and (2) are added to sub-directory examples/. runAllExamples.py modified.
(4) Minor changes.
</commit_message>
<xml_diff>
--- a/doc/Manual.docx
+++ b/doc/Manual.docx
@@ -14,23 +14,7 @@
           <w:sz w:val="36"/>
           <w:szCs w:val="36"/>
         </w:rPr>
-        <w:t xml:space="preserve">Commands to run </w:t>
-      </w:r>
-      <w:proofErr w:type="spellStart"/>
-      <w:r>
-        <w:rPr>
-          <w:sz w:val="36"/>
-          <w:szCs w:val="36"/>
-        </w:rPr>
-        <w:t>acedrg</w:t>
-      </w:r>
-      <w:proofErr w:type="spellEnd"/>
-      <w:r>
-        <w:rPr>
-          <w:sz w:val="36"/>
-          <w:szCs w:val="36"/>
-        </w:rPr>
-        <w:t>:</w:t>
+        <w:t>Commands to run acedrg:</w:t>
       </w:r>
     </w:p>
     <w:p>
@@ -50,25 +34,7 @@
           <w:sz w:val="28"/>
           <w:szCs w:val="28"/>
         </w:rPr>
-        <w:t>“</w:t>
-      </w:r>
-      <w:proofErr w:type="spellStart"/>
-      <w:proofErr w:type="gramStart"/>
-      <w:r>
-        <w:rPr>
-          <w:sz w:val="28"/>
-          <w:szCs w:val="28"/>
-        </w:rPr>
-        <w:t>acedrg</w:t>
-      </w:r>
-      <w:proofErr w:type="spellEnd"/>
-      <w:proofErr w:type="gramEnd"/>
-      <w:r>
-        <w:rPr>
-          <w:sz w:val="28"/>
-          <w:szCs w:val="28"/>
-        </w:rPr>
-        <w:t xml:space="preserve"> –h” to get a list of command options for acedrg </w:t>
+        <w:t xml:space="preserve">“acedrg –h” to get a list of command options for acedrg </w:t>
       </w:r>
     </w:p>
     <w:p>
@@ -90,7 +56,13 @@
         </w:rPr>
         <w:t xml:space="preserve">Run </w:t>
       </w:r>
-      <w:proofErr w:type="spellStart"/>
+      <w:r>
+        <w:rPr>
+          <w:sz w:val="28"/>
+          <w:szCs w:val="28"/>
+        </w:rPr>
+        <w:t>“</w:t>
+      </w:r>
       <w:r>
         <w:rPr>
           <w:sz w:val="28"/>
@@ -98,38 +70,19 @@
         </w:rPr>
         <w:t>acedrg</w:t>
       </w:r>
-      <w:proofErr w:type="spellEnd"/>
       <w:r>
         <w:rPr>
           <w:sz w:val="28"/>
           <w:szCs w:val="28"/>
         </w:rPr>
-        <w:t xml:space="preserve"> to get a dictionary file of </w:t>
-      </w:r>
-      <w:proofErr w:type="spellStart"/>
+        <w:t>”</w:t>
+      </w:r>
       <w:r>
         <w:rPr>
           <w:sz w:val="28"/>
           <w:szCs w:val="28"/>
         </w:rPr>
-        <w:t>mmcif</w:t>
-      </w:r>
-      <w:proofErr w:type="spellEnd"/>
-      <w:r>
-        <w:rPr>
-          <w:sz w:val="28"/>
-          <w:szCs w:val="28"/>
-        </w:rPr>
-        <w:t xml:space="preserve"> format </w:t>
-      </w:r>
-      <w:bookmarkStart w:id="0" w:name="_GoBack"/>
-      <w:bookmarkEnd w:id="0"/>
-      <w:r>
-        <w:rPr>
-          <w:sz w:val="28"/>
-          <w:szCs w:val="28"/>
-        </w:rPr>
-        <w:t xml:space="preserve">and a coordinate file of PDB format. </w:t>
+        <w:t xml:space="preserve"> to get a dictionary file of mmcif format and a coordinate file of PDB format. </w:t>
       </w:r>
     </w:p>
     <w:p>
@@ -174,24 +127,11 @@
       <w:r>
         <w:t>E.g.  “</w:t>
       </w:r>
-      <w:proofErr w:type="spellStart"/>
-      <w:r>
-        <w:t>acedrg</w:t>
-      </w:r>
-      <w:proofErr w:type="spellEnd"/>
-      <w:r>
-        <w:t xml:space="preserve"> </w:t>
-      </w:r>
-      <w:r>
-        <w:t>–</w:t>
-      </w:r>
-      <w:proofErr w:type="spellStart"/>
-      <w:r>
-        <w:t>i</w:t>
-      </w:r>
-      <w:proofErr w:type="spellEnd"/>
-      <w:r>
-        <w:t xml:space="preserve"> </w:t>
+      <w:r>
+        <w:t xml:space="preserve">acedrg </w:t>
+      </w:r>
+      <w:r>
+        <w:t xml:space="preserve">–i </w:t>
       </w:r>
       <w:r>
         <w:t>DB00201.smiles</w:t>
@@ -239,20 +179,7 @@
         </w:numPr>
       </w:pPr>
       <w:r>
-        <w:t xml:space="preserve">For an input file </w:t>
-      </w:r>
-      <w:proofErr w:type="gramStart"/>
-      <w:r>
-        <w:t xml:space="preserve">of  </w:t>
-      </w:r>
-      <w:proofErr w:type="spellStart"/>
-      <w:r>
-        <w:t>Mol</w:t>
-      </w:r>
-      <w:proofErr w:type="spellEnd"/>
-      <w:proofErr w:type="gramEnd"/>
-      <w:r>
-        <w:t xml:space="preserve"> format</w:t>
+        <w:t>For an input file of  Mol format</w:t>
       </w:r>
       <w:r>
         <w:t>.</w:t>
@@ -269,13 +196,8 @@
       <w:r>
         <w:t>E.g.  “</w:t>
       </w:r>
-      <w:proofErr w:type="spellStart"/>
-      <w:r>
-        <w:t>acedrg</w:t>
-      </w:r>
-      <w:proofErr w:type="spellEnd"/>
-      <w:r>
-        <w:t xml:space="preserve"> </w:t>
+      <w:r>
+        <w:t xml:space="preserve">acedrg </w:t>
       </w:r>
       <w:r>
         <w:t xml:space="preserve">–m </w:t>
@@ -329,20 +251,7 @@
         <w:t xml:space="preserve"> an i</w:t>
       </w:r>
       <w:r>
-        <w:t xml:space="preserve">nput file </w:t>
-      </w:r>
-      <w:proofErr w:type="gramStart"/>
-      <w:r>
-        <w:t xml:space="preserve">of  </w:t>
-      </w:r>
-      <w:proofErr w:type="spellStart"/>
-      <w:r>
-        <w:t>mmcif</w:t>
-      </w:r>
-      <w:proofErr w:type="spellEnd"/>
-      <w:proofErr w:type="gramEnd"/>
-      <w:r>
-        <w:t xml:space="preserve"> format.</w:t>
+        <w:t>nput file of  mmcif format.</w:t>
       </w:r>
       <w:r>
         <w:t xml:space="preserve"> </w:t>
@@ -359,13 +268,8 @@
       <w:r>
         <w:t>E.g.  “</w:t>
       </w:r>
-      <w:proofErr w:type="spellStart"/>
-      <w:r>
-        <w:t>acedrg</w:t>
-      </w:r>
-      <w:proofErr w:type="spellEnd"/>
-      <w:r>
-        <w:t xml:space="preserve"> </w:t>
+      <w:r>
+        <w:t xml:space="preserve">acedrg </w:t>
       </w:r>
       <w:r>
         <w:t>–c</w:t>
@@ -406,6 +310,16 @@
       <w:r>
         <w:t>.pdb  (the coordinate file)</w:t>
       </w:r>
+      <w:r>
+        <w:t>.</w:t>
+      </w:r>
+    </w:p>
+    <w:p>
+      <w:pPr>
+        <w:ind w:left="360"/>
+      </w:pPr>
+      <w:bookmarkStart w:id="0" w:name="_GoBack"/>
+      <w:bookmarkEnd w:id="0"/>
     </w:p>
     <w:p>
       <w:pPr>
@@ -438,8 +352,8 @@
   <w:abstractNum w:abstractNumId="0">
     <w:nsid w:val="0288565A"/>
     <w:multiLevelType w:val="hybridMultilevel"/>
-    <w:tmpl w:val="C346F448"/>
-    <w:lvl w:ilvl="0" w:tplc="0409000F">
+    <w:tmpl w:val="F3A48E00"/>
+    <w:lvl w:ilvl="0" w:tplc="19D4608C">
       <w:start w:val="1"/>
       <w:numFmt w:val="decimal"/>
       <w:lvlText w:val="%1."/>
@@ -447,6 +361,10 @@
       <w:pPr>
         <w:ind w:left="720" w:hanging="360"/>
       </w:pPr>
+      <w:rPr>
+        <w:sz w:val="32"/>
+        <w:szCs w:val="32"/>
+      </w:rPr>
     </w:lvl>
     <w:lvl w:ilvl="1" w:tplc="04090019">
       <w:start w:val="1"/>
@@ -522,6 +440,182 @@
     </w:lvl>
   </w:abstractNum>
   <w:abstractNum w:abstractNumId="1">
+    <w:nsid w:val="3B224091"/>
+    <w:multiLevelType w:val="multilevel"/>
+    <w:tmpl w:val="F3A48E00"/>
+    <w:lvl w:ilvl="0">
+      <w:start w:val="1"/>
+      <w:numFmt w:val="decimal"/>
+      <w:lvlText w:val="%1."/>
+      <w:lvlJc w:val="left"/>
+      <w:pPr>
+        <w:ind w:left="720" w:hanging="360"/>
+      </w:pPr>
+      <w:rPr>
+        <w:sz w:val="32"/>
+        <w:szCs w:val="32"/>
+      </w:rPr>
+    </w:lvl>
+    <w:lvl w:ilvl="1">
+      <w:start w:val="1"/>
+      <w:numFmt w:val="lowerLetter"/>
+      <w:lvlText w:val="%2."/>
+      <w:lvlJc w:val="left"/>
+      <w:pPr>
+        <w:ind w:left="1440" w:hanging="360"/>
+      </w:pPr>
+    </w:lvl>
+    <w:lvl w:ilvl="2">
+      <w:start w:val="1"/>
+      <w:numFmt w:val="lowerRoman"/>
+      <w:lvlText w:val="%3."/>
+      <w:lvlJc w:val="right"/>
+      <w:pPr>
+        <w:ind w:left="2160" w:hanging="180"/>
+      </w:pPr>
+    </w:lvl>
+    <w:lvl w:ilvl="3">
+      <w:start w:val="1"/>
+      <w:numFmt w:val="decimal"/>
+      <w:lvlText w:val="%4."/>
+      <w:lvlJc w:val="left"/>
+      <w:pPr>
+        <w:ind w:left="2880" w:hanging="360"/>
+      </w:pPr>
+    </w:lvl>
+    <w:lvl w:ilvl="4">
+      <w:start w:val="1"/>
+      <w:numFmt w:val="lowerLetter"/>
+      <w:lvlText w:val="%5."/>
+      <w:lvlJc w:val="left"/>
+      <w:pPr>
+        <w:ind w:left="3600" w:hanging="360"/>
+      </w:pPr>
+    </w:lvl>
+    <w:lvl w:ilvl="5">
+      <w:start w:val="1"/>
+      <w:numFmt w:val="lowerRoman"/>
+      <w:lvlText w:val="%6."/>
+      <w:lvlJc w:val="right"/>
+      <w:pPr>
+        <w:ind w:left="4320" w:hanging="180"/>
+      </w:pPr>
+    </w:lvl>
+    <w:lvl w:ilvl="6">
+      <w:start w:val="1"/>
+      <w:numFmt w:val="decimal"/>
+      <w:lvlText w:val="%7."/>
+      <w:lvlJc w:val="left"/>
+      <w:pPr>
+        <w:ind w:left="5040" w:hanging="360"/>
+      </w:pPr>
+    </w:lvl>
+    <w:lvl w:ilvl="7">
+      <w:start w:val="1"/>
+      <w:numFmt w:val="lowerLetter"/>
+      <w:lvlText w:val="%8."/>
+      <w:lvlJc w:val="left"/>
+      <w:pPr>
+        <w:ind w:left="5760" w:hanging="360"/>
+      </w:pPr>
+    </w:lvl>
+    <w:lvl w:ilvl="8">
+      <w:start w:val="1"/>
+      <w:numFmt w:val="lowerRoman"/>
+      <w:lvlText w:val="%9."/>
+      <w:lvlJc w:val="right"/>
+      <w:pPr>
+        <w:ind w:left="6480" w:hanging="180"/>
+      </w:pPr>
+    </w:lvl>
+  </w:abstractNum>
+  <w:abstractNum w:abstractNumId="2">
+    <w:nsid w:val="42381ECD"/>
+    <w:multiLevelType w:val="hybridMultilevel"/>
+    <w:tmpl w:val="BD527A46"/>
+    <w:lvl w:ilvl="0" w:tplc="0409000F">
+      <w:start w:val="1"/>
+      <w:numFmt w:val="decimal"/>
+      <w:lvlText w:val="%1."/>
+      <w:lvlJc w:val="left"/>
+      <w:pPr>
+        <w:ind w:left="768" w:hanging="360"/>
+      </w:pPr>
+    </w:lvl>
+    <w:lvl w:ilvl="1" w:tplc="04090019" w:tentative="1">
+      <w:start w:val="1"/>
+      <w:numFmt w:val="lowerLetter"/>
+      <w:lvlText w:val="%2."/>
+      <w:lvlJc w:val="left"/>
+      <w:pPr>
+        <w:ind w:left="1488" w:hanging="360"/>
+      </w:pPr>
+    </w:lvl>
+    <w:lvl w:ilvl="2" w:tplc="0409001B" w:tentative="1">
+      <w:start w:val="1"/>
+      <w:numFmt w:val="lowerRoman"/>
+      <w:lvlText w:val="%3."/>
+      <w:lvlJc w:val="right"/>
+      <w:pPr>
+        <w:ind w:left="2208" w:hanging="180"/>
+      </w:pPr>
+    </w:lvl>
+    <w:lvl w:ilvl="3" w:tplc="0409000F" w:tentative="1">
+      <w:start w:val="1"/>
+      <w:numFmt w:val="decimal"/>
+      <w:lvlText w:val="%4."/>
+      <w:lvlJc w:val="left"/>
+      <w:pPr>
+        <w:ind w:left="2928" w:hanging="360"/>
+      </w:pPr>
+    </w:lvl>
+    <w:lvl w:ilvl="4" w:tplc="04090019" w:tentative="1">
+      <w:start w:val="1"/>
+      <w:numFmt w:val="lowerLetter"/>
+      <w:lvlText w:val="%5."/>
+      <w:lvlJc w:val="left"/>
+      <w:pPr>
+        <w:ind w:left="3648" w:hanging="360"/>
+      </w:pPr>
+    </w:lvl>
+    <w:lvl w:ilvl="5" w:tplc="0409001B" w:tentative="1">
+      <w:start w:val="1"/>
+      <w:numFmt w:val="lowerRoman"/>
+      <w:lvlText w:val="%6."/>
+      <w:lvlJc w:val="right"/>
+      <w:pPr>
+        <w:ind w:left="4368" w:hanging="180"/>
+      </w:pPr>
+    </w:lvl>
+    <w:lvl w:ilvl="6" w:tplc="0409000F" w:tentative="1">
+      <w:start w:val="1"/>
+      <w:numFmt w:val="decimal"/>
+      <w:lvlText w:val="%7."/>
+      <w:lvlJc w:val="left"/>
+      <w:pPr>
+        <w:ind w:left="5088" w:hanging="360"/>
+      </w:pPr>
+    </w:lvl>
+    <w:lvl w:ilvl="7" w:tplc="04090019" w:tentative="1">
+      <w:start w:val="1"/>
+      <w:numFmt w:val="lowerLetter"/>
+      <w:lvlText w:val="%8."/>
+      <w:lvlJc w:val="left"/>
+      <w:pPr>
+        <w:ind w:left="5808" w:hanging="360"/>
+      </w:pPr>
+    </w:lvl>
+    <w:lvl w:ilvl="8" w:tplc="0409001B" w:tentative="1">
+      <w:start w:val="1"/>
+      <w:numFmt w:val="lowerRoman"/>
+      <w:lvlText w:val="%9."/>
+      <w:lvlJc w:val="right"/>
+      <w:pPr>
+        <w:ind w:left="6528" w:hanging="180"/>
+      </w:pPr>
+    </w:lvl>
+  </w:abstractNum>
+  <w:abstractNum w:abstractNumId="3">
     <w:nsid w:val="75342A5B"/>
     <w:multiLevelType w:val="hybridMultilevel"/>
     <w:tmpl w:val="35CA1712"/>
@@ -611,7 +705,13 @@
     <w:abstractNumId w:val="0"/>
   </w:num>
   <w:num w:numId="2">
+    <w:abstractNumId w:val="3"/>
+  </w:num>
+  <w:num w:numId="3">
     <w:abstractNumId w:val="1"/>
+  </w:num>
+  <w:num w:numId="4">
+    <w:abstractNumId w:val="2"/>
   </w:num>
 </w:numbering>
 </file>

</xml_diff>

<commit_message>
Minor changes mostly for documementation and examples
</commit_message>
<xml_diff>
--- a/doc/Manual.docx
+++ b/doc/Manual.docx
@@ -14,7 +14,23 @@
           <w:sz w:val="36"/>
           <w:szCs w:val="36"/>
         </w:rPr>
-        <w:t>Commands to run acedrg:</w:t>
+        <w:t xml:space="preserve">Commands to run </w:t>
+      </w:r>
+      <w:proofErr w:type="spellStart"/>
+      <w:r>
+        <w:rPr>
+          <w:sz w:val="36"/>
+          <w:szCs w:val="36"/>
+        </w:rPr>
+        <w:t>acedrg</w:t>
+      </w:r>
+      <w:proofErr w:type="spellEnd"/>
+      <w:r>
+        <w:rPr>
+          <w:sz w:val="36"/>
+          <w:szCs w:val="36"/>
+        </w:rPr>
+        <w:t>:</w:t>
       </w:r>
     </w:p>
     <w:p>
@@ -34,7 +50,41 @@
           <w:sz w:val="28"/>
           <w:szCs w:val="28"/>
         </w:rPr>
-        <w:t xml:space="preserve">“acedrg –h” to get a list of command options for acedrg </w:t>
+        <w:t>“</w:t>
+      </w:r>
+      <w:proofErr w:type="spellStart"/>
+      <w:proofErr w:type="gramStart"/>
+      <w:r>
+        <w:rPr>
+          <w:sz w:val="28"/>
+          <w:szCs w:val="28"/>
+        </w:rPr>
+        <w:t>acedrg</w:t>
+      </w:r>
+      <w:proofErr w:type="spellEnd"/>
+      <w:proofErr w:type="gramEnd"/>
+      <w:r>
+        <w:rPr>
+          <w:sz w:val="28"/>
+          <w:szCs w:val="28"/>
+        </w:rPr>
+        <w:t xml:space="preserve"> –h” to get a list of command options for </w:t>
+      </w:r>
+      <w:proofErr w:type="spellStart"/>
+      <w:r>
+        <w:rPr>
+          <w:sz w:val="28"/>
+          <w:szCs w:val="28"/>
+        </w:rPr>
+        <w:t>acedrg</w:t>
+      </w:r>
+      <w:proofErr w:type="spellEnd"/>
+      <w:r>
+        <w:rPr>
+          <w:sz w:val="28"/>
+          <w:szCs w:val="28"/>
+        </w:rPr>
+        <w:t xml:space="preserve"> </w:t>
       </w:r>
     </w:p>
     <w:p>
@@ -63,6 +113,7 @@
         </w:rPr>
         <w:t>“</w:t>
       </w:r>
+      <w:proofErr w:type="spellStart"/>
       <w:r>
         <w:rPr>
           <w:sz w:val="28"/>
@@ -70,6 +121,7 @@
         </w:rPr>
         <w:t>acedrg</w:t>
       </w:r>
+      <w:proofErr w:type="spellEnd"/>
       <w:r>
         <w:rPr>
           <w:sz w:val="28"/>
@@ -82,7 +134,23 @@
           <w:sz w:val="28"/>
           <w:szCs w:val="28"/>
         </w:rPr>
-        <w:t xml:space="preserve"> to get a dictionary file of mmcif format and a coordinate file of PDB format. </w:t>
+        <w:t xml:space="preserve"> to get a dictionary file of </w:t>
+      </w:r>
+      <w:proofErr w:type="spellStart"/>
+      <w:r>
+        <w:rPr>
+          <w:sz w:val="28"/>
+          <w:szCs w:val="28"/>
+        </w:rPr>
+        <w:t>mmcif</w:t>
+      </w:r>
+      <w:proofErr w:type="spellEnd"/>
+      <w:r>
+        <w:rPr>
+          <w:sz w:val="28"/>
+          <w:szCs w:val="28"/>
+        </w:rPr>
+        <w:t xml:space="preserve"> format and a coordinate file of PDB format. </w:t>
       </w:r>
     </w:p>
     <w:p>
@@ -127,11 +195,24 @@
       <w:r>
         <w:t>E.g.  “</w:t>
       </w:r>
-      <w:r>
-        <w:t xml:space="preserve">acedrg </w:t>
-      </w:r>
-      <w:r>
-        <w:t xml:space="preserve">–i </w:t>
+      <w:proofErr w:type="spellStart"/>
+      <w:r>
+        <w:t>acedrg</w:t>
+      </w:r>
+      <w:proofErr w:type="spellEnd"/>
+      <w:r>
+        <w:t xml:space="preserve"> </w:t>
+      </w:r>
+      <w:r>
+        <w:t>–</w:t>
+      </w:r>
+      <w:proofErr w:type="spellStart"/>
+      <w:r>
+        <w:t>i</w:t>
+      </w:r>
+      <w:proofErr w:type="spellEnd"/>
+      <w:r>
+        <w:t xml:space="preserve"> </w:t>
       </w:r>
       <w:r>
         <w:t>DB00201.smiles</w:t>
@@ -179,7 +260,20 @@
         </w:numPr>
       </w:pPr>
       <w:r>
-        <w:t>For an input file of  Mol format</w:t>
+        <w:t xml:space="preserve">For an input file </w:t>
+      </w:r>
+      <w:proofErr w:type="gramStart"/>
+      <w:r>
+        <w:t xml:space="preserve">of  </w:t>
+      </w:r>
+      <w:proofErr w:type="spellStart"/>
+      <w:r>
+        <w:t>Mol</w:t>
+      </w:r>
+      <w:proofErr w:type="spellEnd"/>
+      <w:proofErr w:type="gramEnd"/>
+      <w:r>
+        <w:t xml:space="preserve"> format</w:t>
       </w:r>
       <w:r>
         <w:t>.</w:t>
@@ -196,8 +290,13 @@
       <w:r>
         <w:t>E.g.  “</w:t>
       </w:r>
-      <w:r>
-        <w:t xml:space="preserve">acedrg </w:t>
+      <w:proofErr w:type="spellStart"/>
+      <w:r>
+        <w:t>acedrg</w:t>
+      </w:r>
+      <w:proofErr w:type="spellEnd"/>
+      <w:r>
+        <w:t xml:space="preserve"> </w:t>
       </w:r>
       <w:r>
         <w:t xml:space="preserve">–m </w:t>
@@ -251,7 +350,20 @@
         <w:t xml:space="preserve"> an i</w:t>
       </w:r>
       <w:r>
-        <w:t>nput file of  mmcif format.</w:t>
+        <w:t xml:space="preserve">nput file </w:t>
+      </w:r>
+      <w:proofErr w:type="gramStart"/>
+      <w:r>
+        <w:t xml:space="preserve">of  </w:t>
+      </w:r>
+      <w:proofErr w:type="spellStart"/>
+      <w:r>
+        <w:t>mmcif</w:t>
+      </w:r>
+      <w:proofErr w:type="spellEnd"/>
+      <w:proofErr w:type="gramEnd"/>
+      <w:r>
+        <w:t xml:space="preserve"> format.</w:t>
       </w:r>
       <w:r>
         <w:t xml:space="preserve"> </w:t>
@@ -268,8 +380,13 @@
       <w:r>
         <w:t>E.g.  “</w:t>
       </w:r>
-      <w:r>
-        <w:t xml:space="preserve">acedrg </w:t>
+      <w:proofErr w:type="spellStart"/>
+      <w:r>
+        <w:t>acedrg</w:t>
+      </w:r>
+      <w:proofErr w:type="spellEnd"/>
+      <w:r>
+        <w:t xml:space="preserve"> </w:t>
       </w:r>
       <w:r>
         <w:t>–c</w:t>
@@ -316,10 +433,397 @@
     </w:p>
     <w:p>
       <w:pPr>
-        <w:ind w:left="360"/>
-      </w:pPr>
+        <w:pStyle w:val="ListParagraph"/>
+        <w:numPr>
+          <w:ilvl w:val="0"/>
+          <w:numId w:val="6"/>
+        </w:numPr>
+        <w:rPr>
+          <w:sz w:val="28"/>
+          <w:szCs w:val="28"/>
+        </w:rPr>
+      </w:pPr>
+      <w:r>
+        <w:rPr>
+          <w:sz w:val="28"/>
+          <w:szCs w:val="28"/>
+        </w:rPr>
+        <w:t>Run “</w:t>
+      </w:r>
+      <w:proofErr w:type="spellStart"/>
+      <w:r>
+        <w:rPr>
+          <w:sz w:val="28"/>
+          <w:szCs w:val="28"/>
+        </w:rPr>
+        <w:t>acedrg</w:t>
+      </w:r>
+      <w:proofErr w:type="spellEnd"/>
+      <w:r>
+        <w:rPr>
+          <w:sz w:val="28"/>
+          <w:szCs w:val="28"/>
+        </w:rPr>
+        <w:t>” to get molecules, atom types, bond lengths and angle</w:t>
+      </w:r>
+      <w:r>
+        <w:rPr>
+          <w:sz w:val="28"/>
+          <w:szCs w:val="28"/>
+        </w:rPr>
+        <w:t xml:space="preserve">s in those molecules. </w:t>
+      </w:r>
+    </w:p>
+    <w:p>
+      <w:pPr>
+        <w:pStyle w:val="ListParagraph"/>
+        <w:numPr>
+          <w:ilvl w:val="1"/>
+          <w:numId w:val="6"/>
+        </w:numPr>
+        <w:rPr>
+          <w:sz w:val="28"/>
+          <w:szCs w:val="28"/>
+        </w:rPr>
+      </w:pPr>
+      <w:r>
+        <w:rPr>
+          <w:sz w:val="28"/>
+          <w:szCs w:val="28"/>
+        </w:rPr>
+        <w:t xml:space="preserve">For one single </w:t>
+      </w:r>
+      <w:proofErr w:type="spellStart"/>
+      <w:r>
+        <w:rPr>
+          <w:sz w:val="28"/>
+          <w:szCs w:val="28"/>
+        </w:rPr>
+        <w:t>cif</w:t>
+      </w:r>
+      <w:proofErr w:type="spellEnd"/>
+      <w:r>
+        <w:rPr>
+          <w:sz w:val="28"/>
+          <w:szCs w:val="28"/>
+        </w:rPr>
+        <w:t xml:space="preserve"> file.</w:t>
+      </w:r>
+    </w:p>
+    <w:p>
+      <w:pPr>
+        <w:pStyle w:val="ListParagraph"/>
+        <w:numPr>
+          <w:ilvl w:val="2"/>
+          <w:numId w:val="6"/>
+        </w:numPr>
+        <w:rPr>
+          <w:sz w:val="28"/>
+          <w:szCs w:val="28"/>
+        </w:rPr>
+      </w:pPr>
+      <w:r>
+        <w:rPr>
+          <w:sz w:val="28"/>
+          <w:szCs w:val="28"/>
+        </w:rPr>
+        <w:t>E.g. “</w:t>
+      </w:r>
+      <w:proofErr w:type="spellStart"/>
+      <w:r>
+        <w:rPr>
+          <w:sz w:val="28"/>
+          <w:szCs w:val="28"/>
+        </w:rPr>
+        <w:t>acedrg</w:t>
+      </w:r>
+      <w:proofErr w:type="spellEnd"/>
+      <w:r>
+        <w:rPr>
+          <w:sz w:val="28"/>
+          <w:szCs w:val="28"/>
+        </w:rPr>
+        <w:t xml:space="preserve"> -e -</w:t>
+      </w:r>
+      <w:proofErr w:type="gramStart"/>
+      <w:r>
+        <w:rPr>
+          <w:sz w:val="28"/>
+          <w:szCs w:val="28"/>
+        </w:rPr>
+        <w:t>b ./</w:t>
+      </w:r>
+      <w:proofErr w:type="spellStart"/>
+      <w:proofErr w:type="gramEnd"/>
+      <w:r>
+        <w:rPr>
+          <w:sz w:val="28"/>
+          <w:szCs w:val="28"/>
+        </w:rPr>
+        <w:t>inStdcif</w:t>
+      </w:r>
+      <w:proofErr w:type="spellEnd"/>
+      <w:r>
+        <w:rPr>
+          <w:sz w:val="28"/>
+          <w:szCs w:val="28"/>
+        </w:rPr>
+        <w:t>/1000004.cif  -r  1000004 -o  1000004”</w:t>
+      </w:r>
+    </w:p>
+    <w:p>
+      <w:pPr>
+        <w:pStyle w:val="ListParagraph"/>
+        <w:numPr>
+          <w:ilvl w:val="2"/>
+          <w:numId w:val="6"/>
+        </w:numPr>
+        <w:rPr>
+          <w:sz w:val="28"/>
+          <w:szCs w:val="28"/>
+        </w:rPr>
+      </w:pPr>
+      <w:r>
+        <w:rPr>
+          <w:sz w:val="28"/>
+          <w:szCs w:val="28"/>
+        </w:rPr>
+        <w:t>The output for the above examples are (1) Molecule file “</w:t>
+      </w:r>
+      <w:r>
+        <w:rPr>
+          <w:sz w:val="28"/>
+          <w:szCs w:val="28"/>
+        </w:rPr>
+        <w:t>1000004_all_mols.txt</w:t>
+      </w:r>
+      <w:r>
+        <w:rPr>
+          <w:sz w:val="28"/>
+          <w:szCs w:val="28"/>
+        </w:rPr>
+        <w:t>” and (2) bond and angle file “</w:t>
+      </w:r>
+      <w:r>
+        <w:rPr>
+          <w:sz w:val="28"/>
+          <w:szCs w:val="28"/>
+        </w:rPr>
+        <w:t>1000004_unique_bond_and_angles.txt</w:t>
+      </w:r>
+      <w:r>
+        <w:rPr>
+          <w:sz w:val="28"/>
+          <w:szCs w:val="28"/>
+        </w:rPr>
+        <w:t>”</w:t>
+      </w:r>
+    </w:p>
+    <w:p>
+      <w:pPr>
+        <w:pStyle w:val="ListParagraph"/>
+        <w:numPr>
+          <w:ilvl w:val="1"/>
+          <w:numId w:val="6"/>
+        </w:numPr>
+        <w:rPr>
+          <w:sz w:val="28"/>
+          <w:szCs w:val="28"/>
+        </w:rPr>
+      </w:pPr>
+      <w:r>
+        <w:rPr>
+          <w:sz w:val="28"/>
+          <w:szCs w:val="28"/>
+        </w:rPr>
+        <w:t xml:space="preserve">For a directory containing several </w:t>
+      </w:r>
+      <w:proofErr w:type="spellStart"/>
+      <w:r>
+        <w:rPr>
+          <w:sz w:val="28"/>
+          <w:szCs w:val="28"/>
+        </w:rPr>
+        <w:t>cif</w:t>
+      </w:r>
+      <w:proofErr w:type="spellEnd"/>
+      <w:r>
+        <w:rPr>
+          <w:sz w:val="28"/>
+          <w:szCs w:val="28"/>
+        </w:rPr>
+        <w:t xml:space="preserve"> files.</w:t>
+      </w:r>
+    </w:p>
+    <w:p>
+      <w:pPr>
+        <w:pStyle w:val="ListParagraph"/>
+        <w:numPr>
+          <w:ilvl w:val="2"/>
+          <w:numId w:val="6"/>
+        </w:numPr>
+        <w:rPr>
+          <w:sz w:val="28"/>
+          <w:szCs w:val="28"/>
+        </w:rPr>
+      </w:pPr>
+      <w:r>
+        <w:rPr>
+          <w:sz w:val="28"/>
+          <w:szCs w:val="28"/>
+        </w:rPr>
+        <w:t>E.g. “</w:t>
+      </w:r>
+      <w:proofErr w:type="spellStart"/>
+      <w:r>
+        <w:rPr>
+          <w:sz w:val="28"/>
+          <w:szCs w:val="28"/>
+        </w:rPr>
+        <w:t>acedrg</w:t>
+      </w:r>
+      <w:proofErr w:type="spellEnd"/>
+      <w:r>
+        <w:rPr>
+          <w:sz w:val="28"/>
+          <w:szCs w:val="28"/>
+        </w:rPr>
+        <w:t xml:space="preserve"> -e -d </w:t>
+      </w:r>
+      <w:proofErr w:type="spellStart"/>
+      <w:r>
+        <w:rPr>
+          <w:sz w:val="28"/>
+          <w:szCs w:val="28"/>
+        </w:rPr>
+        <w:t>inStdcif</w:t>
+      </w:r>
+      <w:proofErr w:type="spellEnd"/>
+      <w:r>
+        <w:rPr>
+          <w:sz w:val="28"/>
+          <w:szCs w:val="28"/>
+        </w:rPr>
+        <w:t>”</w:t>
+      </w:r>
+    </w:p>
+    <w:p>
+      <w:pPr>
+        <w:pStyle w:val="ListParagraph"/>
+        <w:numPr>
+          <w:ilvl w:val="2"/>
+          <w:numId w:val="6"/>
+        </w:numPr>
+        <w:rPr>
+          <w:sz w:val="28"/>
+          <w:szCs w:val="28"/>
+        </w:rPr>
+      </w:pPr>
+      <w:r>
+        <w:rPr>
+          <w:sz w:val="28"/>
+          <w:szCs w:val="28"/>
+        </w:rPr>
+        <w:t xml:space="preserve">All input </w:t>
+      </w:r>
+      <w:proofErr w:type="spellStart"/>
+      <w:r>
+        <w:rPr>
+          <w:sz w:val="28"/>
+          <w:szCs w:val="28"/>
+        </w:rPr>
+        <w:t>cif</w:t>
+      </w:r>
+      <w:proofErr w:type="spellEnd"/>
+      <w:r>
+        <w:rPr>
+          <w:sz w:val="28"/>
+          <w:szCs w:val="28"/>
+        </w:rPr>
+        <w:t xml:space="preserve"> files are </w:t>
+      </w:r>
+      <w:proofErr w:type="gramStart"/>
+      <w:r>
+        <w:rPr>
+          <w:sz w:val="28"/>
+          <w:szCs w:val="28"/>
+        </w:rPr>
+        <w:t>in .</w:t>
+      </w:r>
+      <w:proofErr w:type="gramEnd"/>
+      <w:r>
+        <w:rPr>
+          <w:sz w:val="28"/>
+          <w:szCs w:val="28"/>
+        </w:rPr>
+        <w:t>/inStdcif/.</w:t>
+      </w:r>
       <w:bookmarkStart w:id="0" w:name="_GoBack"/>
       <w:bookmarkEnd w:id="0"/>
+      <w:r>
+        <w:rPr>
+          <w:sz w:val="28"/>
+          <w:szCs w:val="28"/>
+        </w:rPr>
+        <w:t xml:space="preserve"> </w:t>
+      </w:r>
+    </w:p>
+    <w:p>
+      <w:pPr>
+        <w:pStyle w:val="ListParagraph"/>
+        <w:numPr>
+          <w:ilvl w:val="2"/>
+          <w:numId w:val="6"/>
+        </w:numPr>
+        <w:rPr>
+          <w:sz w:val="28"/>
+          <w:szCs w:val="28"/>
+        </w:rPr>
+      </w:pPr>
+      <w:r>
+        <w:rPr>
+          <w:sz w:val="28"/>
+          <w:szCs w:val="28"/>
+        </w:rPr>
+        <w:t>The output table is “</w:t>
+      </w:r>
+      <w:proofErr w:type="spellStart"/>
+      <w:r>
+        <w:rPr>
+          <w:sz w:val="28"/>
+          <w:szCs w:val="28"/>
+        </w:rPr>
+        <w:t>AcedrgOut_all_atoms_bonds_angles.table</w:t>
+      </w:r>
+      <w:proofErr w:type="spellEnd"/>
+      <w:r>
+        <w:rPr>
+          <w:sz w:val="28"/>
+          <w:szCs w:val="28"/>
+        </w:rPr>
+        <w:t>” and all other files for each individual molecule are in “</w:t>
+      </w:r>
+      <w:proofErr w:type="spellStart"/>
+      <w:r>
+        <w:rPr>
+          <w:sz w:val="28"/>
+          <w:szCs w:val="28"/>
+        </w:rPr>
+        <w:t>AcedrgOut_TMP</w:t>
+      </w:r>
+      <w:proofErr w:type="spellEnd"/>
+      <w:r>
+        <w:rPr>
+          <w:sz w:val="28"/>
+          <w:szCs w:val="28"/>
+        </w:rPr>
+        <w:t>/”</w:t>
+      </w:r>
+    </w:p>
+    <w:p>
+      <w:pPr>
+        <w:ind w:left="360"/>
+      </w:pPr>
     </w:p>
     <w:p>
       <w:pPr>
@@ -530,6 +1034,95 @@
     </w:lvl>
   </w:abstractNum>
   <w:abstractNum w:abstractNumId="2">
+    <w:nsid w:val="3E9B13F0"/>
+    <w:multiLevelType w:val="hybridMultilevel"/>
+    <w:tmpl w:val="28940528"/>
+    <w:lvl w:ilvl="0" w:tplc="D2520D6E">
+      <w:start w:val="3"/>
+      <w:numFmt w:val="decimal"/>
+      <w:lvlText w:val="%1."/>
+      <w:lvlJc w:val="left"/>
+      <w:pPr>
+        <w:ind w:left="720" w:hanging="360"/>
+      </w:pPr>
+      <w:rPr>
+        <w:rFonts w:hint="default"/>
+      </w:rPr>
+    </w:lvl>
+    <w:lvl w:ilvl="1" w:tplc="04090019">
+      <w:start w:val="1"/>
+      <w:numFmt w:val="lowerLetter"/>
+      <w:lvlText w:val="%2."/>
+      <w:lvlJc w:val="left"/>
+      <w:pPr>
+        <w:ind w:left="1440" w:hanging="360"/>
+      </w:pPr>
+    </w:lvl>
+    <w:lvl w:ilvl="2" w:tplc="0409001B">
+      <w:start w:val="1"/>
+      <w:numFmt w:val="lowerRoman"/>
+      <w:lvlText w:val="%3."/>
+      <w:lvlJc w:val="right"/>
+      <w:pPr>
+        <w:ind w:left="2160" w:hanging="180"/>
+      </w:pPr>
+    </w:lvl>
+    <w:lvl w:ilvl="3" w:tplc="0409000F">
+      <w:start w:val="1"/>
+      <w:numFmt w:val="decimal"/>
+      <w:lvlText w:val="%4."/>
+      <w:lvlJc w:val="left"/>
+      <w:pPr>
+        <w:ind w:left="2880" w:hanging="360"/>
+      </w:pPr>
+    </w:lvl>
+    <w:lvl w:ilvl="4" w:tplc="04090019" w:tentative="1">
+      <w:start w:val="1"/>
+      <w:numFmt w:val="lowerLetter"/>
+      <w:lvlText w:val="%5."/>
+      <w:lvlJc w:val="left"/>
+      <w:pPr>
+        <w:ind w:left="3600" w:hanging="360"/>
+      </w:pPr>
+    </w:lvl>
+    <w:lvl w:ilvl="5" w:tplc="0409001B" w:tentative="1">
+      <w:start w:val="1"/>
+      <w:numFmt w:val="lowerRoman"/>
+      <w:lvlText w:val="%6."/>
+      <w:lvlJc w:val="right"/>
+      <w:pPr>
+        <w:ind w:left="4320" w:hanging="180"/>
+      </w:pPr>
+    </w:lvl>
+    <w:lvl w:ilvl="6" w:tplc="0409000F" w:tentative="1">
+      <w:start w:val="1"/>
+      <w:numFmt w:val="decimal"/>
+      <w:lvlText w:val="%7."/>
+      <w:lvlJc w:val="left"/>
+      <w:pPr>
+        <w:ind w:left="5040" w:hanging="360"/>
+      </w:pPr>
+    </w:lvl>
+    <w:lvl w:ilvl="7" w:tplc="04090019" w:tentative="1">
+      <w:start w:val="1"/>
+      <w:numFmt w:val="lowerLetter"/>
+      <w:lvlText w:val="%8."/>
+      <w:lvlJc w:val="left"/>
+      <w:pPr>
+        <w:ind w:left="5760" w:hanging="360"/>
+      </w:pPr>
+    </w:lvl>
+    <w:lvl w:ilvl="8" w:tplc="0409001B" w:tentative="1">
+      <w:start w:val="1"/>
+      <w:numFmt w:val="lowerRoman"/>
+      <w:lvlText w:val="%9."/>
+      <w:lvlJc w:val="right"/>
+      <w:pPr>
+        <w:ind w:left="6480" w:hanging="180"/>
+      </w:pPr>
+    </w:lvl>
+  </w:abstractNum>
+  <w:abstractNum w:abstractNumId="3">
     <w:nsid w:val="42381ECD"/>
     <w:multiLevelType w:val="hybridMultilevel"/>
     <w:tmpl w:val="BD527A46"/>
@@ -615,7 +1208,93 @@
       </w:pPr>
     </w:lvl>
   </w:abstractNum>
-  <w:abstractNum w:abstractNumId="3">
+  <w:abstractNum w:abstractNumId="4">
+    <w:nsid w:val="617177F7"/>
+    <w:multiLevelType w:val="hybridMultilevel"/>
+    <w:tmpl w:val="2BD03BE8"/>
+    <w:lvl w:ilvl="0" w:tplc="0409000F">
+      <w:start w:val="1"/>
+      <w:numFmt w:val="decimal"/>
+      <w:lvlText w:val="%1."/>
+      <w:lvlJc w:val="left"/>
+      <w:pPr>
+        <w:ind w:left="1080" w:hanging="360"/>
+      </w:pPr>
+    </w:lvl>
+    <w:lvl w:ilvl="1" w:tplc="04090019" w:tentative="1">
+      <w:start w:val="1"/>
+      <w:numFmt w:val="lowerLetter"/>
+      <w:lvlText w:val="%2."/>
+      <w:lvlJc w:val="left"/>
+      <w:pPr>
+        <w:ind w:left="1800" w:hanging="360"/>
+      </w:pPr>
+    </w:lvl>
+    <w:lvl w:ilvl="2" w:tplc="0409001B" w:tentative="1">
+      <w:start w:val="1"/>
+      <w:numFmt w:val="lowerRoman"/>
+      <w:lvlText w:val="%3."/>
+      <w:lvlJc w:val="right"/>
+      <w:pPr>
+        <w:ind w:left="2520" w:hanging="180"/>
+      </w:pPr>
+    </w:lvl>
+    <w:lvl w:ilvl="3" w:tplc="0409000F" w:tentative="1">
+      <w:start w:val="1"/>
+      <w:numFmt w:val="decimal"/>
+      <w:lvlText w:val="%4."/>
+      <w:lvlJc w:val="left"/>
+      <w:pPr>
+        <w:ind w:left="3240" w:hanging="360"/>
+      </w:pPr>
+    </w:lvl>
+    <w:lvl w:ilvl="4" w:tplc="04090019" w:tentative="1">
+      <w:start w:val="1"/>
+      <w:numFmt w:val="lowerLetter"/>
+      <w:lvlText w:val="%5."/>
+      <w:lvlJc w:val="left"/>
+      <w:pPr>
+        <w:ind w:left="3960" w:hanging="360"/>
+      </w:pPr>
+    </w:lvl>
+    <w:lvl w:ilvl="5" w:tplc="0409001B" w:tentative="1">
+      <w:start w:val="1"/>
+      <w:numFmt w:val="lowerRoman"/>
+      <w:lvlText w:val="%6."/>
+      <w:lvlJc w:val="right"/>
+      <w:pPr>
+        <w:ind w:left="4680" w:hanging="180"/>
+      </w:pPr>
+    </w:lvl>
+    <w:lvl w:ilvl="6" w:tplc="0409000F" w:tentative="1">
+      <w:start w:val="1"/>
+      <w:numFmt w:val="decimal"/>
+      <w:lvlText w:val="%7."/>
+      <w:lvlJc w:val="left"/>
+      <w:pPr>
+        <w:ind w:left="5400" w:hanging="360"/>
+      </w:pPr>
+    </w:lvl>
+    <w:lvl w:ilvl="7" w:tplc="04090019" w:tentative="1">
+      <w:start w:val="1"/>
+      <w:numFmt w:val="lowerLetter"/>
+      <w:lvlText w:val="%8."/>
+      <w:lvlJc w:val="left"/>
+      <w:pPr>
+        <w:ind w:left="6120" w:hanging="360"/>
+      </w:pPr>
+    </w:lvl>
+    <w:lvl w:ilvl="8" w:tplc="0409001B" w:tentative="1">
+      <w:start w:val="1"/>
+      <w:numFmt w:val="lowerRoman"/>
+      <w:lvlText w:val="%9."/>
+      <w:lvlJc w:val="right"/>
+      <w:pPr>
+        <w:ind w:left="6840" w:hanging="180"/>
+      </w:pPr>
+    </w:lvl>
+  </w:abstractNum>
+  <w:abstractNum w:abstractNumId="5">
     <w:nsid w:val="75342A5B"/>
     <w:multiLevelType w:val="hybridMultilevel"/>
     <w:tmpl w:val="35CA1712"/>
@@ -705,12 +1384,18 @@
     <w:abstractNumId w:val="0"/>
   </w:num>
   <w:num w:numId="2">
-    <w:abstractNumId w:val="3"/>
+    <w:abstractNumId w:val="5"/>
   </w:num>
   <w:num w:numId="3">
     <w:abstractNumId w:val="1"/>
   </w:num>
   <w:num w:numId="4">
+    <w:abstractNumId w:val="3"/>
+  </w:num>
+  <w:num w:numId="5">
+    <w:abstractNumId w:val="4"/>
+  </w:num>
+  <w:num w:numId="6">
     <w:abstractNumId w:val="2"/>
   </w:num>
 </w:numbering>

</xml_diff>